<commit_message>
updated PDF, Word and PPT files for 03 and 04 presentations.
</commit_message>
<xml_diff>
--- a/03/03_gyakorlat_HTTP1_HTTP2_HTTP3_protokollok.docx
+++ b/03/03_gyakorlat_HTTP1_HTTP2_HTTP3_protokollok.docx
@@ -16,16 +16,94 @@
       </w:r>
       <w:r>
         <w:br/>
+      </w:r>
+      <w:proofErr w:type="spellStart"/>
+      <w:r>
         <w:t>Bevezetés</w:t>
       </w:r>
+      <w:proofErr w:type="spellEnd"/>
     </w:p>
     <w:p>
       <w:r>
-        <w:t xml:space="preserve">Ez a gyakorlati jegyzet a HTTP/1.1, HTTP/2 és HTTP/3 protokollok működését, különbségeit és teljesítménybeli jellemzőit </w:t>
-      </w:r>
-      <w:r>
-        <w:t>bemutató előadáshoz kapcsolódik</w:t>
-      </w:r>
+        <w:t xml:space="preserve">Ez a </w:t>
+      </w:r>
+      <w:proofErr w:type="spellStart"/>
+      <w:r>
+        <w:t>gyakorlati</w:t>
+      </w:r>
+      <w:proofErr w:type="spellEnd"/>
+      <w:r>
+        <w:t xml:space="preserve"> </w:t>
+      </w:r>
+      <w:proofErr w:type="spellStart"/>
+      <w:r>
+        <w:t>jegyzet</w:t>
+      </w:r>
+      <w:proofErr w:type="spellEnd"/>
+      <w:r>
+        <w:t xml:space="preserve"> a HTTP/1.1, HTTP/2 és HTTP/3 </w:t>
+      </w:r>
+      <w:proofErr w:type="spellStart"/>
+      <w:r>
+        <w:t>protokollok</w:t>
+      </w:r>
+      <w:proofErr w:type="spellEnd"/>
+      <w:r>
+        <w:t xml:space="preserve"> </w:t>
+      </w:r>
+      <w:proofErr w:type="spellStart"/>
+      <w:r>
+        <w:t>működését</w:t>
+      </w:r>
+      <w:proofErr w:type="spellEnd"/>
+      <w:r>
+        <w:t xml:space="preserve">, </w:t>
+      </w:r>
+      <w:proofErr w:type="spellStart"/>
+      <w:r>
+        <w:t>különbségeit</w:t>
+      </w:r>
+      <w:proofErr w:type="spellEnd"/>
+      <w:r>
+        <w:t xml:space="preserve"> és </w:t>
+      </w:r>
+      <w:proofErr w:type="spellStart"/>
+      <w:r>
+        <w:t>teljesítménybeli</w:t>
+      </w:r>
+      <w:proofErr w:type="spellEnd"/>
+      <w:r>
+        <w:t xml:space="preserve"> </w:t>
+      </w:r>
+      <w:proofErr w:type="spellStart"/>
+      <w:r>
+        <w:t>jellemzőit</w:t>
+      </w:r>
+      <w:proofErr w:type="spellEnd"/>
+      <w:r>
+        <w:t xml:space="preserve"> </w:t>
+      </w:r>
+      <w:proofErr w:type="spellStart"/>
+      <w:r>
+        <w:t>bemutató</w:t>
+      </w:r>
+      <w:proofErr w:type="spellEnd"/>
+      <w:r>
+        <w:t xml:space="preserve"> </w:t>
+      </w:r>
+      <w:proofErr w:type="spellStart"/>
+      <w:r>
+        <w:t>előadáshoz</w:t>
+      </w:r>
+      <w:proofErr w:type="spellEnd"/>
+      <w:r>
+        <w:t xml:space="preserve"> </w:t>
+      </w:r>
+      <w:proofErr w:type="spellStart"/>
+      <w:r>
+        <w:t>kapcsolódik</w:t>
+      </w:r>
+      <w:proofErr w:type="spellEnd"/>
       <w:r>
         <w:t>.</w:t>
       </w:r>
@@ -37,32 +115,128 @@
       <w:pPr>
         <w:pStyle w:val="Heading2"/>
       </w:pPr>
-      <w:r>
-        <w:t>Szükséges eszközök</w:t>
-      </w:r>
+      <w:proofErr w:type="spellStart"/>
+      <w:r>
+        <w:t>Szükséges</w:t>
+      </w:r>
+      <w:proofErr w:type="spellEnd"/>
+      <w:r>
+        <w:t xml:space="preserve"> </w:t>
+      </w:r>
+      <w:proofErr w:type="spellStart"/>
+      <w:r>
+        <w:t>eszközök</w:t>
+      </w:r>
+      <w:proofErr w:type="spellEnd"/>
     </w:p>
     <w:p>
       <w:r>
-        <w:t>- Google Chrome vagy Firefox böngésző</w:t>
-      </w:r>
+        <w:t xml:space="preserve">- Google Chrome </w:t>
+      </w:r>
+      <w:proofErr w:type="spellStart"/>
+      <w:r>
+        <w:t>vagy</w:t>
+      </w:r>
+      <w:proofErr w:type="spellEnd"/>
+      <w:r>
+        <w:t xml:space="preserve"> Firefox </w:t>
+      </w:r>
+      <w:proofErr w:type="spellStart"/>
+      <w:r>
+        <w:t>böngésző</w:t>
+      </w:r>
+      <w:proofErr w:type="spellEnd"/>
       <w:r>
         <w:br/>
-        <w:t>- Wireshark (legfrissebb verzió ajánlott)</w:t>
+        <w:t>- Wireshark (</w:t>
+      </w:r>
+      <w:proofErr w:type="spellStart"/>
+      <w:r>
+        <w:t>legfrissebb</w:t>
+      </w:r>
+      <w:proofErr w:type="spellEnd"/>
+      <w:r>
+        <w:t xml:space="preserve"> </w:t>
+      </w:r>
+      <w:proofErr w:type="spellStart"/>
+      <w:r>
+        <w:t>verzió</w:t>
+      </w:r>
+      <w:proofErr w:type="spellEnd"/>
+      <w:r>
+        <w:t xml:space="preserve"> </w:t>
+      </w:r>
+      <w:proofErr w:type="spellStart"/>
+      <w:r>
+        <w:t>ajánlott</w:t>
+      </w:r>
+      <w:proofErr w:type="spellEnd"/>
+      <w:r>
+        <w:t>)</w:t>
       </w:r>
       <w:r>
         <w:br/>
-        <w:t>- curl parancssori eszköz</w:t>
-      </w:r>
+        <w:t xml:space="preserve">- curl </w:t>
+      </w:r>
+      <w:proofErr w:type="spellStart"/>
+      <w:r>
+        <w:t>parancssori</w:t>
+      </w:r>
+      <w:proofErr w:type="spellEnd"/>
+      <w:r>
+        <w:t xml:space="preserve"> </w:t>
+      </w:r>
+      <w:proofErr w:type="spellStart"/>
+      <w:r>
+        <w:t>eszköz</w:t>
+      </w:r>
+      <w:proofErr w:type="spellEnd"/>
       <w:r>
         <w:br/>
-        <w:t>- Internet kapcsolat</w:t>
-      </w:r>
+        <w:t xml:space="preserve">- Internet </w:t>
+      </w:r>
+      <w:proofErr w:type="spellStart"/>
+      <w:r>
+        <w:t>kapcsolat</w:t>
+      </w:r>
+      <w:proofErr w:type="spellEnd"/>
       <w:r>
         <w:br/>
       </w:r>
       <w:r>
         <w:br/>
-        <w:t>Megjegyzés: A gyakorlat Windows, Linux és macOS rendszeren is elvégezhető.</w:t>
+      </w:r>
+      <w:proofErr w:type="spellStart"/>
+      <w:r>
+        <w:t>Megjegyzés</w:t>
+      </w:r>
+      <w:proofErr w:type="spellEnd"/>
+      <w:r>
+        <w:t xml:space="preserve">: A </w:t>
+      </w:r>
+      <w:proofErr w:type="spellStart"/>
+      <w:r>
+        <w:t>gyakorlat</w:t>
+      </w:r>
+      <w:proofErr w:type="spellEnd"/>
+      <w:r>
+        <w:t xml:space="preserve"> Windows, Linux és macOS </w:t>
+      </w:r>
+      <w:proofErr w:type="spellStart"/>
+      <w:r>
+        <w:t>rendszeren</w:t>
+      </w:r>
+      <w:proofErr w:type="spellEnd"/>
+      <w:r>
+        <w:t xml:space="preserve"> is </w:t>
+      </w:r>
+      <w:proofErr w:type="spellStart"/>
+      <w:r>
+        <w:t>elvégezhető</w:t>
+      </w:r>
+      <w:proofErr w:type="spellEnd"/>
+      <w:r>
+        <w:t>.</w:t>
       </w:r>
     </w:p>
     <w:p>
@@ -78,35 +252,206 @@
         <w:pStyle w:val="Heading2"/>
       </w:pPr>
       <w:r>
-        <w:t>1. feladat – HTTP verzió felismerése (curl és böngésző)</w:t>
+        <w:t xml:space="preserve">1. </w:t>
+      </w:r>
+      <w:proofErr w:type="spellStart"/>
+      <w:r>
+        <w:t>feladat</w:t>
+      </w:r>
+      <w:proofErr w:type="spellEnd"/>
+      <w:r>
+        <w:t xml:space="preserve"> – HTTP </w:t>
+      </w:r>
+      <w:proofErr w:type="spellStart"/>
+      <w:r>
+        <w:t>verzió</w:t>
+      </w:r>
+      <w:proofErr w:type="spellEnd"/>
+      <w:r>
+        <w:t xml:space="preserve"> </w:t>
+      </w:r>
+      <w:proofErr w:type="spellStart"/>
+      <w:r>
+        <w:t>felismerése</w:t>
+      </w:r>
+      <w:proofErr w:type="spellEnd"/>
+      <w:r>
+        <w:t xml:space="preserve"> (curl és </w:t>
+      </w:r>
+      <w:proofErr w:type="spellStart"/>
+      <w:r>
+        <w:t>böngésző</w:t>
+      </w:r>
+      <w:proofErr w:type="spellEnd"/>
+      <w:r>
+        <w:t>)</w:t>
       </w:r>
     </w:p>
     <w:p>
-      <w:r>
-        <w:t>Cél: Megállapítani, hogy egy adott weboldal milyen HTTP protokollt használ.</w:t>
+      <w:proofErr w:type="spellStart"/>
+      <w:r>
+        <w:t>Cél</w:t>
+      </w:r>
+      <w:proofErr w:type="spellEnd"/>
+      <w:r>
+        <w:t xml:space="preserve">: </w:t>
+      </w:r>
+      <w:proofErr w:type="spellStart"/>
+      <w:r>
+        <w:t>Megállapítani</w:t>
+      </w:r>
+      <w:proofErr w:type="spellEnd"/>
+      <w:r>
+        <w:t xml:space="preserve">, </w:t>
+      </w:r>
+      <w:proofErr w:type="spellStart"/>
+      <w:r>
+        <w:t>hogy</w:t>
+      </w:r>
+      <w:proofErr w:type="spellEnd"/>
+      <w:r>
+        <w:t xml:space="preserve"> </w:t>
+      </w:r>
+      <w:proofErr w:type="spellStart"/>
+      <w:r>
+        <w:t>egy</w:t>
+      </w:r>
+      <w:proofErr w:type="spellEnd"/>
+      <w:r>
+        <w:t xml:space="preserve"> </w:t>
+      </w:r>
+      <w:proofErr w:type="spellStart"/>
+      <w:r>
+        <w:t>adott</w:t>
+      </w:r>
+      <w:proofErr w:type="spellEnd"/>
+      <w:r>
+        <w:t xml:space="preserve"> </w:t>
+      </w:r>
+      <w:proofErr w:type="spellStart"/>
+      <w:r>
+        <w:t>weboldal</w:t>
+      </w:r>
+      <w:proofErr w:type="spellEnd"/>
+      <w:r>
+        <w:t xml:space="preserve"> </w:t>
+      </w:r>
+      <w:proofErr w:type="spellStart"/>
+      <w:r>
+        <w:t>milyen</w:t>
+      </w:r>
+      <w:proofErr w:type="spellEnd"/>
+      <w:r>
+        <w:t xml:space="preserve"> HTTP </w:t>
+      </w:r>
+      <w:proofErr w:type="spellStart"/>
+      <w:r>
+        <w:t>protokollt</w:t>
+      </w:r>
+      <w:proofErr w:type="spellEnd"/>
+      <w:r>
+        <w:t xml:space="preserve"> </w:t>
+      </w:r>
+      <w:proofErr w:type="spellStart"/>
+      <w:r>
+        <w:t>használ</w:t>
+      </w:r>
+      <w:proofErr w:type="spellEnd"/>
+      <w:r>
+        <w:t>.</w:t>
       </w:r>
       <w:r>
         <w:br/>
       </w:r>
       <w:r>
         <w:br/>
-        <w:t>1. Nyiss meg egy terminált/parancssort.</w:t>
+        <w:t xml:space="preserve">1. </w:t>
+      </w:r>
+      <w:proofErr w:type="spellStart"/>
+      <w:r>
+        <w:t>Nyiss</w:t>
+      </w:r>
+      <w:proofErr w:type="spellEnd"/>
+      <w:r>
+        <w:t xml:space="preserve"> meg </w:t>
+      </w:r>
+      <w:proofErr w:type="spellStart"/>
+      <w:r>
+        <w:t>egy</w:t>
+      </w:r>
+      <w:proofErr w:type="spellEnd"/>
+      <w:r>
+        <w:t xml:space="preserve"> </w:t>
+      </w:r>
+      <w:proofErr w:type="spellStart"/>
+      <w:r>
+        <w:t>terminált</w:t>
+      </w:r>
+      <w:proofErr w:type="spellEnd"/>
+      <w:r>
+        <w:t>/</w:t>
+      </w:r>
+      <w:proofErr w:type="spellStart"/>
+      <w:r>
+        <w:t>parancssort</w:t>
+      </w:r>
+      <w:proofErr w:type="spellEnd"/>
+      <w:r>
+        <w:t>.</w:t>
       </w:r>
       <w:r>
         <w:br/>
-        <w:t>2. Add ki az alábbi parancsot:</w:t>
+        <w:t xml:space="preserve">2. Add ki </w:t>
+      </w:r>
+      <w:proofErr w:type="spellStart"/>
+      <w:r>
+        <w:t>az</w:t>
+      </w:r>
+      <w:proofErr w:type="spellEnd"/>
+      <w:r>
+        <w:t xml:space="preserve"> </w:t>
+      </w:r>
+      <w:proofErr w:type="spellStart"/>
+      <w:r>
+        <w:t>alábbi</w:t>
+      </w:r>
+      <w:proofErr w:type="spellEnd"/>
+      <w:r>
+        <w:t xml:space="preserve"> </w:t>
+      </w:r>
+      <w:proofErr w:type="spellStart"/>
+      <w:r>
+        <w:t>parancsot</w:t>
+      </w:r>
+      <w:proofErr w:type="spellEnd"/>
+      <w:r>
+        <w:t>:</w:t>
       </w:r>
       <w:r>
         <w:br/>
       </w:r>
       <w:r>
         <w:br/>
+      </w:r>
+      <w:r>
+        <w:rPr>
+          <w:b/>
+          <w:bCs/>
+        </w:rPr>
         <w:t xml:space="preserve">   curl</w:t>
       </w:r>
       <w:r>
+        <w:rPr>
+          <w:b/>
+          <w:bCs/>
+        </w:rPr>
         <w:t>.exe</w:t>
       </w:r>
       <w:r>
+        <w:rPr>
+          <w:b/>
+          <w:bCs/>
+        </w:rPr>
         <w:t xml:space="preserve"> -I https://example.com</w:t>
       </w:r>
       <w:r>
@@ -114,58 +459,301 @@
       </w:r>
       <w:r>
         <w:br/>
-        <w:t>3. Figyeld meg a válasz első sorát (pl. HTTP/2 200 vagy HTTP/1.1 200).</w:t>
+        <w:t xml:space="preserve">3. </w:t>
+      </w:r>
+      <w:proofErr w:type="spellStart"/>
+      <w:r>
+        <w:t>Figyeld</w:t>
+      </w:r>
+      <w:proofErr w:type="spellEnd"/>
+      <w:r>
+        <w:t xml:space="preserve"> meg a </w:t>
+      </w:r>
+      <w:proofErr w:type="spellStart"/>
+      <w:r>
+        <w:t>válasz</w:t>
+      </w:r>
+      <w:proofErr w:type="spellEnd"/>
+      <w:r>
+        <w:t xml:space="preserve"> </w:t>
+      </w:r>
+      <w:proofErr w:type="spellStart"/>
+      <w:r>
+        <w:t>első</w:t>
+      </w:r>
+      <w:proofErr w:type="spellEnd"/>
+      <w:r>
+        <w:t xml:space="preserve"> </w:t>
+      </w:r>
+      <w:proofErr w:type="spellStart"/>
+      <w:r>
+        <w:t>sorát</w:t>
+      </w:r>
+      <w:proofErr w:type="spellEnd"/>
+      <w:r>
+        <w:t xml:space="preserve"> (pl. HTTP/2 200 </w:t>
+      </w:r>
+      <w:proofErr w:type="spellStart"/>
+      <w:r>
+        <w:t>vagy</w:t>
+      </w:r>
+      <w:proofErr w:type="spellEnd"/>
+      <w:r>
+        <w:t xml:space="preserve"> HTTP/1.1 200).</w:t>
       </w:r>
       <w:r>
         <w:br/>
       </w:r>
       <w:r>
         <w:br/>
-        <w:t>4. Kényszerítsd a HTTP/1.1 használatát:</w:t>
+        <w:t xml:space="preserve">4. </w:t>
+      </w:r>
+      <w:proofErr w:type="spellStart"/>
+      <w:r>
+        <w:t>Kényszerítsd</w:t>
+      </w:r>
+      <w:proofErr w:type="spellEnd"/>
+      <w:r>
+        <w:t xml:space="preserve"> a HTTP/1.1 </w:t>
+      </w:r>
+      <w:proofErr w:type="spellStart"/>
+      <w:r>
+        <w:t>használatát</w:t>
+      </w:r>
+      <w:proofErr w:type="spellEnd"/>
+      <w:r>
+        <w:t>:</w:t>
       </w:r>
       <w:r>
         <w:br/>
       </w:r>
       <w:r>
         <w:br/>
+      </w:r>
+      <w:r>
+        <w:rPr>
+          <w:b/>
+          <w:bCs/>
+        </w:rPr>
         <w:t xml:space="preserve">   curl</w:t>
       </w:r>
       <w:r>
+        <w:rPr>
+          <w:b/>
+          <w:bCs/>
+        </w:rPr>
         <w:t>.exe</w:t>
       </w:r>
       <w:r>
+        <w:rPr>
+          <w:b/>
+          <w:bCs/>
+        </w:rPr>
         <w:t xml:space="preserve"> --http1.1 -I https://example.com</w:t>
       </w:r>
       <w:r>
+        <w:rPr>
+          <w:b/>
+          <w:bCs/>
+        </w:rPr>
         <w:br/>
       </w:r>
       <w:r>
         <w:br/>
-        <w:t>5. Kényszerítsd a HTTP/2 használatát:</w:t>
+        <w:t xml:space="preserve">5. </w:t>
+      </w:r>
+      <w:proofErr w:type="spellStart"/>
+      <w:r>
+        <w:t>Kényszerítsd</w:t>
+      </w:r>
+      <w:proofErr w:type="spellEnd"/>
+      <w:r>
+        <w:t xml:space="preserve"> a HTTP/2 </w:t>
+      </w:r>
+      <w:proofErr w:type="spellStart"/>
+      <w:r>
+        <w:t>használatát</w:t>
+      </w:r>
+      <w:proofErr w:type="spellEnd"/>
+      <w:r>
+        <w:t>:</w:t>
       </w:r>
       <w:r>
         <w:br/>
       </w:r>
       <w:r>
         <w:br/>
+      </w:r>
+      <w:r>
+        <w:rPr>
+          <w:b/>
+          <w:bCs/>
+        </w:rPr>
         <w:t xml:space="preserve">   curl</w:t>
       </w:r>
       <w:r>
+        <w:rPr>
+          <w:b/>
+          <w:bCs/>
+        </w:rPr>
         <w:t>.exe</w:t>
       </w:r>
       <w:r>
+        <w:rPr>
+          <w:b/>
+          <w:bCs/>
+        </w:rPr>
         <w:t xml:space="preserve"> --http2 -I https://example.com</w:t>
       </w:r>
       <w:r>
+        <w:rPr>
+          <w:b/>
+          <w:bCs/>
+        </w:rPr>
         <w:br/>
       </w:r>
       <w:r>
         <w:br/>
-        <w:t>Magyarázat:</w:t>
+      </w:r>
+      <w:proofErr w:type="spellStart"/>
+      <w:r>
+        <w:t>Magyarázat</w:t>
+      </w:r>
+      <w:proofErr w:type="spellEnd"/>
+      <w:r>
+        <w:t>:</w:t>
       </w:r>
       <w:r>
         <w:br/>
-        <w:t>A kliens (curl vagy böngésző) és a szerver közösen dönti el, melyik HTTP verziót használják. A HTTPS kapcsolat esetén ez az ALPN (Application-Layer Protocol Negotiation) során történik.</w:t>
+        <w:t xml:space="preserve">A </w:t>
+      </w:r>
+      <w:proofErr w:type="spellStart"/>
+      <w:r>
+        <w:t>kliens</w:t>
+      </w:r>
+      <w:proofErr w:type="spellEnd"/>
+      <w:r>
+        <w:t xml:space="preserve"> (curl </w:t>
+      </w:r>
+      <w:proofErr w:type="spellStart"/>
+      <w:r>
+        <w:t>vagy</w:t>
+      </w:r>
+      <w:proofErr w:type="spellEnd"/>
+      <w:r>
+        <w:t xml:space="preserve"> </w:t>
+      </w:r>
+      <w:proofErr w:type="spellStart"/>
+      <w:r>
+        <w:t>böngésző</w:t>
+      </w:r>
+      <w:proofErr w:type="spellEnd"/>
+      <w:r>
+        <w:t xml:space="preserve">) és a </w:t>
+      </w:r>
+      <w:proofErr w:type="spellStart"/>
+      <w:r>
+        <w:t>szerver</w:t>
+      </w:r>
+      <w:proofErr w:type="spellEnd"/>
+      <w:r>
+        <w:t xml:space="preserve"> </w:t>
+      </w:r>
+      <w:proofErr w:type="spellStart"/>
+      <w:r>
+        <w:t>közösen</w:t>
+      </w:r>
+      <w:proofErr w:type="spellEnd"/>
+      <w:r>
+        <w:t xml:space="preserve"> </w:t>
+      </w:r>
+      <w:proofErr w:type="spellStart"/>
+      <w:r>
+        <w:t>dönti</w:t>
+      </w:r>
+      <w:proofErr w:type="spellEnd"/>
+      <w:r>
+        <w:t xml:space="preserve"> </w:t>
+      </w:r>
+      <w:proofErr w:type="spellStart"/>
+      <w:r>
+        <w:t>el</w:t>
+      </w:r>
+      <w:proofErr w:type="spellEnd"/>
+      <w:r>
+        <w:t xml:space="preserve">, </w:t>
+      </w:r>
+      <w:proofErr w:type="spellStart"/>
+      <w:r>
+        <w:t>melyik</w:t>
+      </w:r>
+      <w:proofErr w:type="spellEnd"/>
+      <w:r>
+        <w:t xml:space="preserve"> HTTP </w:t>
+      </w:r>
+      <w:proofErr w:type="spellStart"/>
+      <w:r>
+        <w:t>verziót</w:t>
+      </w:r>
+      <w:proofErr w:type="spellEnd"/>
+      <w:r>
+        <w:t xml:space="preserve"> </w:t>
+      </w:r>
+      <w:proofErr w:type="spellStart"/>
+      <w:r>
+        <w:t>használják</w:t>
+      </w:r>
+      <w:proofErr w:type="spellEnd"/>
+      <w:r>
+        <w:t xml:space="preserve">. A HTTPS </w:t>
+      </w:r>
+      <w:proofErr w:type="spellStart"/>
+      <w:r>
+        <w:t>kapcsolat</w:t>
+      </w:r>
+      <w:proofErr w:type="spellEnd"/>
+      <w:r>
+        <w:t xml:space="preserve"> </w:t>
+      </w:r>
+      <w:proofErr w:type="spellStart"/>
+      <w:r>
+        <w:t>esetén</w:t>
+      </w:r>
+      <w:proofErr w:type="spellEnd"/>
+      <w:r>
+        <w:t xml:space="preserve"> </w:t>
+      </w:r>
+      <w:proofErr w:type="spellStart"/>
+      <w:r>
+        <w:t>ez</w:t>
+      </w:r>
+      <w:proofErr w:type="spellEnd"/>
+      <w:r>
+        <w:t xml:space="preserve"> </w:t>
+      </w:r>
+      <w:proofErr w:type="spellStart"/>
+      <w:r>
+        <w:t>az</w:t>
+      </w:r>
+      <w:proofErr w:type="spellEnd"/>
+      <w:r>
+        <w:t xml:space="preserve"> ALPN (Application-Layer Protocol Negotiation) </w:t>
+      </w:r>
+      <w:proofErr w:type="spellStart"/>
+      <w:r>
+        <w:t>során</w:t>
+      </w:r>
+      <w:proofErr w:type="spellEnd"/>
+      <w:r>
+        <w:t xml:space="preserve"> </w:t>
+      </w:r>
+      <w:proofErr w:type="spellStart"/>
+      <w:r>
+        <w:t>történik</w:t>
+      </w:r>
+      <w:proofErr w:type="spellEnd"/>
+      <w:r>
+        <w:t>.</w:t>
       </w:r>
     </w:p>
     <w:p>
@@ -194,30 +782,128 @@
       </w:pPr>
       <w:r>
         <w:lastRenderedPageBreak/>
-        <w:t>2. feladat – HTTP/1.1 Head-of-Line Blocking megfigyelése</w:t>
-      </w:r>
+        <w:t xml:space="preserve">2. </w:t>
+      </w:r>
+      <w:proofErr w:type="spellStart"/>
+      <w:r>
+        <w:t>feladat</w:t>
+      </w:r>
+      <w:proofErr w:type="spellEnd"/>
+      <w:r>
+        <w:t xml:space="preserve"> – HTTP/1.1 Head-of-Line Blocking </w:t>
+      </w:r>
+      <w:proofErr w:type="spellStart"/>
+      <w:r>
+        <w:t>megfigyelése</w:t>
+      </w:r>
+      <w:proofErr w:type="spellEnd"/>
     </w:p>
     <w:p>
       <w:pPr>
         <w:spacing w:before="120" w:after="120"/>
       </w:pPr>
-      <w:r>
-        <w:t>Cél: A HTTP/1.1 soros működésének és a HOL blocking jelenségnek a megfigyelése.</w:t>
+      <w:proofErr w:type="spellStart"/>
+      <w:r>
+        <w:t>Cél</w:t>
+      </w:r>
+      <w:proofErr w:type="spellEnd"/>
+      <w:r>
+        <w:t xml:space="preserve">: A HTTP/1.1 </w:t>
+      </w:r>
+      <w:proofErr w:type="spellStart"/>
+      <w:r>
+        <w:t>soros</w:t>
+      </w:r>
+      <w:proofErr w:type="spellEnd"/>
+      <w:r>
+        <w:t xml:space="preserve"> </w:t>
+      </w:r>
+      <w:proofErr w:type="spellStart"/>
+      <w:r>
+        <w:t>működésének</w:t>
+      </w:r>
+      <w:proofErr w:type="spellEnd"/>
+      <w:r>
+        <w:t xml:space="preserve"> és a HOL blocking </w:t>
+      </w:r>
+      <w:proofErr w:type="spellStart"/>
+      <w:r>
+        <w:t>jelenségnek</w:t>
+      </w:r>
+      <w:proofErr w:type="spellEnd"/>
+      <w:r>
+        <w:t xml:space="preserve"> a </w:t>
+      </w:r>
+      <w:proofErr w:type="spellStart"/>
+      <w:r>
+        <w:t>megfigyelése</w:t>
+      </w:r>
+      <w:proofErr w:type="spellEnd"/>
+      <w:r>
+        <w:t>.</w:t>
       </w:r>
       <w:r>
         <w:br/>
       </w:r>
       <w:r>
         <w:br/>
-        <w:t>1. Nyisd meg a Chrome DevTools-t (F12).</w:t>
+        <w:t xml:space="preserve">1. </w:t>
+      </w:r>
+      <w:proofErr w:type="spellStart"/>
+      <w:r>
+        <w:t>Nyisd</w:t>
+      </w:r>
+      <w:proofErr w:type="spellEnd"/>
+      <w:r>
+        <w:t xml:space="preserve"> meg a Chrome </w:t>
+      </w:r>
+      <w:proofErr w:type="spellStart"/>
+      <w:r>
+        <w:t>DevTools</w:t>
+      </w:r>
+      <w:proofErr w:type="spellEnd"/>
+      <w:r>
+        <w:t>-t (F12).</w:t>
       </w:r>
       <w:r>
         <w:br/>
-        <w:t>2. Network fül → Throttling: 'Slow 3G'.</w:t>
+        <w:t xml:space="preserve">2. Network </w:t>
+      </w:r>
+      <w:proofErr w:type="spellStart"/>
+      <w:r>
+        <w:t>fül</w:t>
+      </w:r>
+      <w:proofErr w:type="spellEnd"/>
+      <w:r>
+        <w:t xml:space="preserve"> → Throttling: 'Slow 3G'.</w:t>
       </w:r>
       <w:r>
         <w:br/>
-        <w:t>3. Nyiss meg egy weboldalt.</w:t>
+        <w:t xml:space="preserve">3. </w:t>
+      </w:r>
+      <w:proofErr w:type="spellStart"/>
+      <w:r>
+        <w:t>Nyiss</w:t>
+      </w:r>
+      <w:proofErr w:type="spellEnd"/>
+      <w:r>
+        <w:t xml:space="preserve"> meg </w:t>
+      </w:r>
+      <w:proofErr w:type="spellStart"/>
+      <w:r>
+        <w:t>egy</w:t>
+      </w:r>
+      <w:proofErr w:type="spellEnd"/>
+      <w:r>
+        <w:t xml:space="preserve"> </w:t>
+      </w:r>
+      <w:proofErr w:type="spellStart"/>
+      <w:r>
+        <w:t>weboldalt</w:t>
+      </w:r>
+      <w:proofErr w:type="spellEnd"/>
+      <w:r>
+        <w:t>.</w:t>
       </w:r>
       <w:r>
         <w:t xml:space="preserve"> </w:t>
@@ -228,7 +914,23 @@
         <w:spacing w:before="120" w:after="120"/>
       </w:pPr>
       <w:r>
-        <w:t xml:space="preserve">Ez a website HTTP/1.1 protokollt használ: </w:t>
+        <w:t xml:space="preserve">Ez a website HTTP/1.1 </w:t>
+      </w:r>
+      <w:proofErr w:type="spellStart"/>
+      <w:r>
+        <w:t>protokollt</w:t>
+      </w:r>
+      <w:proofErr w:type="spellEnd"/>
+      <w:r>
+        <w:t xml:space="preserve"> </w:t>
+      </w:r>
+      <w:proofErr w:type="spellStart"/>
+      <w:r>
+        <w:t>használ</w:t>
+      </w:r>
+      <w:proofErr w:type="spellEnd"/>
+      <w:r>
+        <w:t xml:space="preserve">: </w:t>
       </w:r>
       <w:hyperlink r:id="rId6" w:history="1">
         <w:r>
@@ -240,34 +942,182 @@
       </w:hyperlink>
       <w:r>
         <w:br/>
-        <w:t>4. Figyeld meg a Waterfall diagramot.</w:t>
+        <w:t xml:space="preserve">4. </w:t>
+      </w:r>
+      <w:proofErr w:type="spellStart"/>
+      <w:r>
+        <w:t>Figyeld</w:t>
+      </w:r>
+      <w:proofErr w:type="spellEnd"/>
+      <w:r>
+        <w:t xml:space="preserve"> meg a Waterfall </w:t>
+      </w:r>
+      <w:proofErr w:type="spellStart"/>
+      <w:r>
+        <w:t>diagramot</w:t>
+      </w:r>
+      <w:proofErr w:type="spellEnd"/>
+      <w:r>
+        <w:t>.</w:t>
       </w:r>
     </w:p>
     <w:p>
       <w:pPr>
         <w:spacing w:before="120" w:after="120"/>
       </w:pPr>
-      <w:r>
-        <w:t>Megfigyelés:</w:t>
+      <w:proofErr w:type="spellStart"/>
+      <w:r>
+        <w:t>Megfigyelés</w:t>
+      </w:r>
+      <w:proofErr w:type="spellEnd"/>
+      <w:r>
+        <w:t>:</w:t>
       </w:r>
       <w:r>
         <w:br/>
-        <w:t>- HTTP/1.1 esetén több erőforrás várakozik egymásra.</w:t>
+        <w:t xml:space="preserve">- HTTP/1.1 </w:t>
+      </w:r>
+      <w:proofErr w:type="spellStart"/>
+      <w:r>
+        <w:t>esetén</w:t>
+      </w:r>
+      <w:proofErr w:type="spellEnd"/>
+      <w:r>
+        <w:t xml:space="preserve"> </w:t>
+      </w:r>
+      <w:proofErr w:type="spellStart"/>
+      <w:r>
+        <w:t>több</w:t>
+      </w:r>
+      <w:proofErr w:type="spellEnd"/>
+      <w:r>
+        <w:t xml:space="preserve"> </w:t>
+      </w:r>
+      <w:proofErr w:type="spellStart"/>
+      <w:r>
+        <w:t>erőforrás</w:t>
+      </w:r>
+      <w:proofErr w:type="spellEnd"/>
+      <w:r>
+        <w:t xml:space="preserve"> </w:t>
+      </w:r>
+      <w:proofErr w:type="spellStart"/>
+      <w:r>
+        <w:t>várakozik</w:t>
+      </w:r>
+      <w:proofErr w:type="spellEnd"/>
+      <w:r>
+        <w:t xml:space="preserve"> </w:t>
+      </w:r>
+      <w:proofErr w:type="spellStart"/>
+      <w:r>
+        <w:t>egymásra</w:t>
+      </w:r>
+      <w:proofErr w:type="spellEnd"/>
+      <w:r>
+        <w:t>.</w:t>
       </w:r>
       <w:r>
         <w:br/>
-        <w:t>- Egy lassú válasz késlelteti a mögötte lévőket.</w:t>
+        <w:t xml:space="preserve">- Egy </w:t>
+      </w:r>
+      <w:proofErr w:type="spellStart"/>
+      <w:r>
+        <w:t>lassú</w:t>
+      </w:r>
+      <w:proofErr w:type="spellEnd"/>
+      <w:r>
+        <w:t xml:space="preserve"> </w:t>
+      </w:r>
+      <w:proofErr w:type="spellStart"/>
+      <w:r>
+        <w:t>válasz</w:t>
+      </w:r>
+      <w:proofErr w:type="spellEnd"/>
+      <w:r>
+        <w:t xml:space="preserve"> </w:t>
+      </w:r>
+      <w:proofErr w:type="spellStart"/>
+      <w:r>
+        <w:t>késlelteti</w:t>
+      </w:r>
+      <w:proofErr w:type="spellEnd"/>
+      <w:r>
+        <w:t xml:space="preserve"> a </w:t>
+      </w:r>
+      <w:proofErr w:type="spellStart"/>
+      <w:r>
+        <w:t>mögötte</w:t>
+      </w:r>
+      <w:proofErr w:type="spellEnd"/>
+      <w:r>
+        <w:t xml:space="preserve"> </w:t>
+      </w:r>
+      <w:proofErr w:type="spellStart"/>
+      <w:r>
+        <w:t>lévőket</w:t>
+      </w:r>
+      <w:proofErr w:type="spellEnd"/>
+      <w:r>
+        <w:t>.</w:t>
       </w:r>
       <w:r>
         <w:br/>
       </w:r>
       <w:r>
         <w:br/>
-        <w:t>Magyarázat:</w:t>
+      </w:r>
+      <w:proofErr w:type="spellStart"/>
+      <w:r>
+        <w:t>Magyarázat</w:t>
+      </w:r>
+      <w:proofErr w:type="spellEnd"/>
+      <w:r>
+        <w:t>:</w:t>
       </w:r>
       <w:r>
         <w:br/>
-        <w:t>Ez a head-of-line blocking jelenség, amely a HTTP/1.1 egyik legnagyobb teljesítményproblémája.</w:t>
+        <w:t xml:space="preserve">Ez a head-of-line blocking </w:t>
+      </w:r>
+      <w:proofErr w:type="spellStart"/>
+      <w:r>
+        <w:t>jelenség</w:t>
+      </w:r>
+      <w:proofErr w:type="spellEnd"/>
+      <w:r>
+        <w:t xml:space="preserve">, </w:t>
+      </w:r>
+      <w:proofErr w:type="spellStart"/>
+      <w:r>
+        <w:t>amely</w:t>
+      </w:r>
+      <w:proofErr w:type="spellEnd"/>
+      <w:r>
+        <w:t xml:space="preserve"> a HTTP/1.1 </w:t>
+      </w:r>
+      <w:proofErr w:type="spellStart"/>
+      <w:r>
+        <w:t>egyik</w:t>
+      </w:r>
+      <w:proofErr w:type="spellEnd"/>
+      <w:r>
+        <w:t xml:space="preserve"> </w:t>
+      </w:r>
+      <w:proofErr w:type="spellStart"/>
+      <w:r>
+        <w:t>legnagyobb</w:t>
+      </w:r>
+      <w:proofErr w:type="spellEnd"/>
+      <w:r>
+        <w:t xml:space="preserve"> </w:t>
+      </w:r>
+      <w:proofErr w:type="spellStart"/>
+      <w:r>
+        <w:t>teljesítményproblémája</w:t>
+      </w:r>
+      <w:proofErr w:type="spellEnd"/>
+      <w:r>
+        <w:t>.</w:t>
       </w:r>
     </w:p>
     <w:p/>
@@ -276,32 +1126,231 @@
         <w:pStyle w:val="Heading2"/>
       </w:pPr>
       <w:r>
-        <w:t>3. feladat – HTTP/2 multiplexing vizsgálata Wiresharkkal</w:t>
-      </w:r>
+        <w:t xml:space="preserve">3. </w:t>
+      </w:r>
+      <w:proofErr w:type="spellStart"/>
+      <w:r>
+        <w:t>feladat</w:t>
+      </w:r>
+      <w:proofErr w:type="spellEnd"/>
+      <w:r>
+        <w:t xml:space="preserve"> – HTTP/2 multiplexing </w:t>
+      </w:r>
+      <w:proofErr w:type="spellStart"/>
+      <w:r>
+        <w:t>vizsgálata</w:t>
+      </w:r>
+      <w:proofErr w:type="spellEnd"/>
+      <w:r>
+        <w:t xml:space="preserve"> </w:t>
+      </w:r>
+      <w:proofErr w:type="spellStart"/>
+      <w:r>
+        <w:t>Wiresharkkal</w:t>
+      </w:r>
+      <w:proofErr w:type="spellEnd"/>
     </w:p>
     <w:p>
-      <w:r>
-        <w:t>Cél: Megfigyelni, hogy a HTTP/2 hogyan használ egyetlen TCP kapcsolatot több kéréshez.</w:t>
+      <w:proofErr w:type="spellStart"/>
+      <w:r>
+        <w:t>Cél</w:t>
+      </w:r>
+      <w:proofErr w:type="spellEnd"/>
+      <w:r>
+        <w:t xml:space="preserve">: </w:t>
+      </w:r>
+      <w:proofErr w:type="spellStart"/>
+      <w:r>
+        <w:t>Megfigyelni</w:t>
+      </w:r>
+      <w:proofErr w:type="spellEnd"/>
+      <w:r>
+        <w:t xml:space="preserve">, </w:t>
+      </w:r>
+      <w:proofErr w:type="spellStart"/>
+      <w:r>
+        <w:t>hogy</w:t>
+      </w:r>
+      <w:proofErr w:type="spellEnd"/>
+      <w:r>
+        <w:t xml:space="preserve"> a HTTP/2 </w:t>
+      </w:r>
+      <w:proofErr w:type="spellStart"/>
+      <w:r>
+        <w:t>hogyan</w:t>
+      </w:r>
+      <w:proofErr w:type="spellEnd"/>
+      <w:r>
+        <w:t xml:space="preserve"> </w:t>
+      </w:r>
+      <w:proofErr w:type="spellStart"/>
+      <w:r>
+        <w:t>használ</w:t>
+      </w:r>
+      <w:proofErr w:type="spellEnd"/>
+      <w:r>
+        <w:t xml:space="preserve"> </w:t>
+      </w:r>
+      <w:proofErr w:type="spellStart"/>
+      <w:r>
+        <w:t>egyetlen</w:t>
+      </w:r>
+      <w:proofErr w:type="spellEnd"/>
+      <w:r>
+        <w:t xml:space="preserve"> TCP </w:t>
+      </w:r>
+      <w:proofErr w:type="spellStart"/>
+      <w:r>
+        <w:t>kapcsolatot</w:t>
+      </w:r>
+      <w:proofErr w:type="spellEnd"/>
+      <w:r>
+        <w:t xml:space="preserve"> </w:t>
+      </w:r>
+      <w:proofErr w:type="spellStart"/>
+      <w:r>
+        <w:t>több</w:t>
+      </w:r>
+      <w:proofErr w:type="spellEnd"/>
+      <w:r>
+        <w:t xml:space="preserve"> </w:t>
+      </w:r>
+      <w:proofErr w:type="spellStart"/>
+      <w:r>
+        <w:t>kéréshez</w:t>
+      </w:r>
+      <w:proofErr w:type="spellEnd"/>
+      <w:r>
+        <w:t>.</w:t>
       </w:r>
       <w:r>
         <w:br/>
       </w:r>
       <w:r>
         <w:br/>
-        <w:t>1. Indítsd el a Wiresharkot.</w:t>
+        <w:t xml:space="preserve">1. </w:t>
+      </w:r>
+      <w:proofErr w:type="spellStart"/>
+      <w:r>
+        <w:t>Indítsd</w:t>
+      </w:r>
+      <w:proofErr w:type="spellEnd"/>
+      <w:r>
+        <w:t xml:space="preserve"> </w:t>
+      </w:r>
+      <w:proofErr w:type="spellStart"/>
+      <w:r>
+        <w:t>el</w:t>
+      </w:r>
+      <w:proofErr w:type="spellEnd"/>
+      <w:r>
+        <w:t xml:space="preserve"> a </w:t>
+      </w:r>
+      <w:proofErr w:type="spellStart"/>
+      <w:r>
+        <w:t>Wiresharkot</w:t>
+      </w:r>
+      <w:proofErr w:type="spellEnd"/>
+      <w:r>
+        <w:t>.</w:t>
       </w:r>
       <w:r>
         <w:br/>
-        <w:t>2. Válaszd ki az aktív hálózati interfészt.</w:t>
+        <w:t xml:space="preserve">2. </w:t>
+      </w:r>
+      <w:proofErr w:type="spellStart"/>
+      <w:r>
+        <w:t>Válaszd</w:t>
+      </w:r>
+      <w:proofErr w:type="spellEnd"/>
+      <w:r>
+        <w:t xml:space="preserve"> ki </w:t>
+      </w:r>
+      <w:proofErr w:type="spellStart"/>
+      <w:r>
+        <w:t>az</w:t>
+      </w:r>
+      <w:proofErr w:type="spellEnd"/>
+      <w:r>
+        <w:t xml:space="preserve"> </w:t>
+      </w:r>
+      <w:proofErr w:type="spellStart"/>
+      <w:r>
+        <w:t>aktív</w:t>
+      </w:r>
+      <w:proofErr w:type="spellEnd"/>
+      <w:r>
+        <w:t xml:space="preserve"> </w:t>
+      </w:r>
+      <w:proofErr w:type="spellStart"/>
+      <w:r>
+        <w:t>hálózati</w:t>
+      </w:r>
+      <w:proofErr w:type="spellEnd"/>
+      <w:r>
+        <w:t xml:space="preserve"> </w:t>
+      </w:r>
+      <w:proofErr w:type="spellStart"/>
+      <w:r>
+        <w:t>interfészt</w:t>
+      </w:r>
+      <w:proofErr w:type="spellEnd"/>
+      <w:r>
+        <w:t>.</w:t>
       </w:r>
       <w:r>
         <w:br/>
-        <w:t>3. Indíts rögzítést.</w:t>
+        <w:t xml:space="preserve">3. </w:t>
+      </w:r>
+      <w:proofErr w:type="spellStart"/>
+      <w:r>
+        <w:t>Indíts</w:t>
+      </w:r>
+      <w:proofErr w:type="spellEnd"/>
+      <w:r>
+        <w:t xml:space="preserve"> </w:t>
+      </w:r>
+      <w:proofErr w:type="spellStart"/>
+      <w:r>
+        <w:t>rögzítést</w:t>
+      </w:r>
+      <w:proofErr w:type="spellEnd"/>
+      <w:r>
+        <w:t>.</w:t>
       </w:r>
       <w:r>
         <w:br/>
-        <w:t>4. Nyiss meg egy HTTP/2-t használó oldalt</w:t>
-      </w:r>
+        <w:t xml:space="preserve">4. </w:t>
+      </w:r>
+      <w:proofErr w:type="spellStart"/>
+      <w:r>
+        <w:t>Nyiss</w:t>
+      </w:r>
+      <w:proofErr w:type="spellEnd"/>
+      <w:r>
+        <w:t xml:space="preserve"> meg </w:t>
+      </w:r>
+      <w:proofErr w:type="spellStart"/>
+      <w:r>
+        <w:t>egy</w:t>
+      </w:r>
+      <w:proofErr w:type="spellEnd"/>
+      <w:r>
+        <w:t xml:space="preserve"> HTTP/2-t </w:t>
+      </w:r>
+      <w:proofErr w:type="spellStart"/>
+      <w:r>
+        <w:t>használó</w:t>
+      </w:r>
+      <w:proofErr w:type="spellEnd"/>
+      <w:r>
+        <w:t xml:space="preserve"> </w:t>
+      </w:r>
+      <w:proofErr w:type="spellStart"/>
+      <w:r>
+        <w:t>oldalt</w:t>
+      </w:r>
+      <w:proofErr w:type="spellEnd"/>
       <w:r>
         <w:t>.</w:t>
       </w:r>
@@ -333,14 +1382,38 @@
     </w:p>
     <w:p>
       <w:r>
-        <w:t>5. Állítsd le a rögzítést.</w:t>
+        <w:t xml:space="preserve">5. </w:t>
+      </w:r>
+      <w:proofErr w:type="spellStart"/>
+      <w:r>
+        <w:t>Állítsd</w:t>
+      </w:r>
+      <w:proofErr w:type="spellEnd"/>
+      <w:r>
+        <w:t xml:space="preserve"> le a </w:t>
+      </w:r>
+      <w:proofErr w:type="spellStart"/>
+      <w:r>
+        <w:t>rögzítést</w:t>
+      </w:r>
+      <w:proofErr w:type="spellEnd"/>
+      <w:r>
+        <w:t>.</w:t>
       </w:r>
       <w:r>
         <w:br/>
       </w:r>
       <w:r>
         <w:br/>
-        <w:t>Hasznos Wireshark szűrők:</w:t>
+        <w:t xml:space="preserve">Hasznos Wireshark </w:t>
+      </w:r>
+      <w:proofErr w:type="spellStart"/>
+      <w:r>
+        <w:t>szűrők</w:t>
+      </w:r>
+      <w:proofErr w:type="spellEnd"/>
+      <w:r>
+        <w:t>:</w:t>
       </w:r>
       <w:r>
         <w:br/>
@@ -348,7 +1421,17 @@
       </w:r>
       <w:r>
         <w:br/>
-        <w:t xml:space="preserve">   tcp.port == </w:t>
+        <w:t xml:space="preserve">   </w:t>
+      </w:r>
+      <w:proofErr w:type="spellStart"/>
+      <w:proofErr w:type="gramStart"/>
+      <w:r>
+        <w:t>tcp.port</w:t>
+      </w:r>
+      <w:proofErr w:type="spellEnd"/>
+      <w:proofErr w:type="gramEnd"/>
+      <w:r>
+        <w:t xml:space="preserve"> == </w:t>
       </w:r>
       <w:r>
         <w:t>80</w:t>
@@ -358,26 +1441,133 @@
       </w:r>
       <w:r>
         <w:br/>
-        <w:t>Megfigyelés:</w:t>
+      </w:r>
+      <w:proofErr w:type="spellStart"/>
+      <w:r>
+        <w:t>Megfigyelés</w:t>
+      </w:r>
+      <w:proofErr w:type="spellEnd"/>
+      <w:r>
+        <w:t>:</w:t>
       </w:r>
       <w:r>
         <w:br/>
-        <w:t>- Egy TCP kapcsolat</w:t>
-      </w:r>
+        <w:t xml:space="preserve">- Egy TCP </w:t>
+      </w:r>
+      <w:proofErr w:type="spellStart"/>
+      <w:r>
+        <w:t>kapcsolat</w:t>
+      </w:r>
+      <w:proofErr w:type="spellEnd"/>
       <w:r>
         <w:br/>
-        <w:t>- Több HTTP/2 stream (Stream ID-k)</w:t>
+        <w:t xml:space="preserve">- </w:t>
+      </w:r>
+      <w:proofErr w:type="spellStart"/>
+      <w:r>
+        <w:t>Több</w:t>
+      </w:r>
+      <w:proofErr w:type="spellEnd"/>
+      <w:r>
+        <w:t xml:space="preserve"> HTTP/2 stream (Stream ID-k)</w:t>
       </w:r>
       <w:r>
         <w:br/>
       </w:r>
       <w:r>
         <w:br/>
-        <w:t>Magyarázat:</w:t>
+      </w:r>
+      <w:proofErr w:type="spellStart"/>
+      <w:r>
+        <w:t>Magyarázat</w:t>
+      </w:r>
+      <w:proofErr w:type="spellEnd"/>
+      <w:r>
+        <w:t>:</w:t>
       </w:r>
       <w:r>
         <w:br/>
-        <w:t>A HTTP/2 multiplexing lehetővé teszi, hogy több kérés és válasz párhuzamosan haladjon egyetlen TCP kapcsolaton.</w:t>
+        <w:t xml:space="preserve">A HTTP/2 multiplexing </w:t>
+      </w:r>
+      <w:proofErr w:type="spellStart"/>
+      <w:r>
+        <w:t>lehetővé</w:t>
+      </w:r>
+      <w:proofErr w:type="spellEnd"/>
+      <w:r>
+        <w:t xml:space="preserve"> </w:t>
+      </w:r>
+      <w:proofErr w:type="spellStart"/>
+      <w:r>
+        <w:t>teszi</w:t>
+      </w:r>
+      <w:proofErr w:type="spellEnd"/>
+      <w:r>
+        <w:t xml:space="preserve">, </w:t>
+      </w:r>
+      <w:proofErr w:type="spellStart"/>
+      <w:r>
+        <w:t>hogy</w:t>
+      </w:r>
+      <w:proofErr w:type="spellEnd"/>
+      <w:r>
+        <w:t xml:space="preserve"> </w:t>
+      </w:r>
+      <w:proofErr w:type="spellStart"/>
+      <w:r>
+        <w:t>több</w:t>
+      </w:r>
+      <w:proofErr w:type="spellEnd"/>
+      <w:r>
+        <w:t xml:space="preserve"> </w:t>
+      </w:r>
+      <w:proofErr w:type="spellStart"/>
+      <w:r>
+        <w:t>kérés</w:t>
+      </w:r>
+      <w:proofErr w:type="spellEnd"/>
+      <w:r>
+        <w:t xml:space="preserve"> és </w:t>
+      </w:r>
+      <w:proofErr w:type="spellStart"/>
+      <w:r>
+        <w:t>válasz</w:t>
+      </w:r>
+      <w:proofErr w:type="spellEnd"/>
+      <w:r>
+        <w:t xml:space="preserve"> </w:t>
+      </w:r>
+      <w:proofErr w:type="spellStart"/>
+      <w:r>
+        <w:t>párhuzamosan</w:t>
+      </w:r>
+      <w:proofErr w:type="spellEnd"/>
+      <w:r>
+        <w:t xml:space="preserve"> </w:t>
+      </w:r>
+      <w:proofErr w:type="spellStart"/>
+      <w:r>
+        <w:t>haladjon</w:t>
+      </w:r>
+      <w:proofErr w:type="spellEnd"/>
+      <w:r>
+        <w:t xml:space="preserve"> </w:t>
+      </w:r>
+      <w:proofErr w:type="spellStart"/>
+      <w:r>
+        <w:t>egyetlen</w:t>
+      </w:r>
+      <w:proofErr w:type="spellEnd"/>
+      <w:r>
+        <w:t xml:space="preserve"> TCP </w:t>
+      </w:r>
+      <w:proofErr w:type="spellStart"/>
+      <w:r>
+        <w:t>kapcsolaton</w:t>
+      </w:r>
+      <w:proofErr w:type="spellEnd"/>
+      <w:r>
+        <w:t>.</w:t>
       </w:r>
     </w:p>
     <w:p>
@@ -409,71 +1599,313 @@
         <w:pStyle w:val="Heading2"/>
       </w:pPr>
       <w:r>
-        <w:t>4</w:t>
-      </w:r>
-      <w:r>
-        <w:t>. feladat – HTTP/3 forgalom felismerése</w:t>
-      </w:r>
+        <w:t xml:space="preserve">4. </w:t>
+      </w:r>
+      <w:proofErr w:type="spellStart"/>
+      <w:r>
+        <w:t>feladat</w:t>
+      </w:r>
+      <w:proofErr w:type="spellEnd"/>
+      <w:r>
+        <w:t xml:space="preserve"> – HTTP/3 </w:t>
+      </w:r>
+      <w:proofErr w:type="spellStart"/>
+      <w:r>
+        <w:t>forgalom</w:t>
+      </w:r>
+      <w:proofErr w:type="spellEnd"/>
+      <w:r>
+        <w:t xml:space="preserve"> </w:t>
+      </w:r>
+      <w:proofErr w:type="spellStart"/>
+      <w:r>
+        <w:t>felismerése</w:t>
+      </w:r>
+      <w:proofErr w:type="spellEnd"/>
     </w:p>
     <w:p>
-      <w:r>
-        <w:t>Cél: HTTP/3 és QUIC forgalom azonosítása.</w:t>
+      <w:proofErr w:type="spellStart"/>
+      <w:r>
+        <w:t>Cél</w:t>
+      </w:r>
+      <w:proofErr w:type="spellEnd"/>
+      <w:r>
+        <w:t xml:space="preserve">: HTTP/3 és QUIC </w:t>
+      </w:r>
+      <w:proofErr w:type="spellStart"/>
+      <w:r>
+        <w:t>forgalom</w:t>
+      </w:r>
+      <w:proofErr w:type="spellEnd"/>
+      <w:r>
+        <w:t xml:space="preserve"> </w:t>
+      </w:r>
+      <w:proofErr w:type="spellStart"/>
+      <w:r>
+        <w:t>azonosítása</w:t>
+      </w:r>
+      <w:proofErr w:type="spellEnd"/>
+      <w:r>
+        <w:t>.</w:t>
       </w:r>
       <w:r>
         <w:br/>
       </w:r>
       <w:r>
         <w:br/>
-        <w:t>1. Wiresharkban indíts új rögzítést.</w:t>
+        <w:t xml:space="preserve">1. </w:t>
+      </w:r>
+      <w:proofErr w:type="spellStart"/>
+      <w:r>
+        <w:t>Wiresharkban</w:t>
+      </w:r>
+      <w:proofErr w:type="spellEnd"/>
+      <w:r>
+        <w:t xml:space="preserve"> </w:t>
+      </w:r>
+      <w:proofErr w:type="spellStart"/>
+      <w:r>
+        <w:t>indíts</w:t>
+      </w:r>
+      <w:proofErr w:type="spellEnd"/>
+      <w:r>
+        <w:t xml:space="preserve"> </w:t>
+      </w:r>
+      <w:proofErr w:type="spellStart"/>
+      <w:r>
+        <w:t>új</w:t>
+      </w:r>
+      <w:proofErr w:type="spellEnd"/>
+      <w:r>
+        <w:t xml:space="preserve"> </w:t>
+      </w:r>
+      <w:proofErr w:type="spellStart"/>
+      <w:r>
+        <w:t>rögzítést</w:t>
+      </w:r>
+      <w:proofErr w:type="spellEnd"/>
+      <w:r>
+        <w:t>.</w:t>
       </w:r>
       <w:r>
         <w:br/>
-        <w:t>2. Nyiss meg egy HTTP/3-at támogató oldalt (pl. https://cloudflare-quic.com).</w:t>
+        <w:t xml:space="preserve">2. </w:t>
+      </w:r>
+      <w:proofErr w:type="spellStart"/>
+      <w:r>
+        <w:t>Nyiss</w:t>
+      </w:r>
+      <w:proofErr w:type="spellEnd"/>
+      <w:r>
+        <w:t xml:space="preserve"> meg </w:t>
+      </w:r>
+      <w:proofErr w:type="spellStart"/>
+      <w:r>
+        <w:t>egy</w:t>
+      </w:r>
+      <w:proofErr w:type="spellEnd"/>
+      <w:r>
+        <w:t xml:space="preserve"> HTTP/3-at </w:t>
+      </w:r>
+      <w:proofErr w:type="spellStart"/>
+      <w:r>
+        <w:t>támogató</w:t>
+      </w:r>
+      <w:proofErr w:type="spellEnd"/>
+      <w:r>
+        <w:t xml:space="preserve"> </w:t>
+      </w:r>
+      <w:proofErr w:type="spellStart"/>
+      <w:r>
+        <w:t>oldalt</w:t>
+      </w:r>
+      <w:proofErr w:type="spellEnd"/>
+      <w:r>
+        <w:t xml:space="preserve"> (pl. https://cloudflare-quic.com).</w:t>
       </w:r>
       <w:r>
         <w:br/>
-        <w:t>3. Állítsd le a rögzítést.</w:t>
+        <w:t xml:space="preserve">3. </w:t>
+      </w:r>
+      <w:proofErr w:type="spellStart"/>
+      <w:r>
+        <w:t>Állítsd</w:t>
+      </w:r>
+      <w:proofErr w:type="spellEnd"/>
+      <w:r>
+        <w:t xml:space="preserve"> le a </w:t>
+      </w:r>
+      <w:proofErr w:type="spellStart"/>
+      <w:r>
+        <w:t>rögzítést</w:t>
+      </w:r>
+      <w:proofErr w:type="spellEnd"/>
+      <w:r>
+        <w:t>.</w:t>
       </w:r>
       <w:r>
         <w:br/>
       </w:r>
       <w:r>
         <w:br/>
-        <w:t>Wireshark szűrők:</w:t>
+        <w:t xml:space="preserve">Wireshark </w:t>
+      </w:r>
+      <w:proofErr w:type="spellStart"/>
+      <w:r>
+        <w:t>szűrők</w:t>
+      </w:r>
+      <w:proofErr w:type="spellEnd"/>
+      <w:r>
+        <w:t>:</w:t>
       </w:r>
       <w:r>
         <w:br/>
-        <w:t xml:space="preserve">   quic</w:t>
-      </w:r>
+        <w:t xml:space="preserve">   </w:t>
+      </w:r>
+      <w:proofErr w:type="spellStart"/>
+      <w:r>
+        <w:t>quic</w:t>
+      </w:r>
+      <w:proofErr w:type="spellEnd"/>
       <w:r>
         <w:br/>
-        <w:t xml:space="preserve">   udp.port == 443</w:t>
+        <w:t xml:space="preserve">   </w:t>
+      </w:r>
+      <w:proofErr w:type="spellStart"/>
+      <w:proofErr w:type="gramStart"/>
+      <w:r>
+        <w:t>udp.port</w:t>
+      </w:r>
+      <w:proofErr w:type="spellEnd"/>
+      <w:proofErr w:type="gramEnd"/>
+      <w:r>
+        <w:t xml:space="preserve"> == 443</w:t>
       </w:r>
       <w:r>
         <w:br/>
       </w:r>
       <w:r>
         <w:br/>
-        <w:t>Megfigyelés:</w:t>
+      </w:r>
+      <w:proofErr w:type="spellStart"/>
+      <w:r>
+        <w:t>Megfigyelés</w:t>
+      </w:r>
+      <w:proofErr w:type="spellEnd"/>
+      <w:r>
+        <w:t>:</w:t>
       </w:r>
       <w:r>
         <w:br/>
-        <w:t>- UDP csomagok</w:t>
-      </w:r>
+        <w:t xml:space="preserve">- UDP </w:t>
+      </w:r>
+      <w:proofErr w:type="spellStart"/>
+      <w:r>
+        <w:t>csomagok</w:t>
+      </w:r>
+      <w:proofErr w:type="spellEnd"/>
       <w:r>
         <w:br/>
-        <w:t>- QUIC protokoll</w:t>
-      </w:r>
+        <w:t xml:space="preserve">- QUIC </w:t>
+      </w:r>
+      <w:proofErr w:type="spellStart"/>
+      <w:r>
+        <w:t>protokoll</w:t>
+      </w:r>
+      <w:proofErr w:type="spellEnd"/>
       <w:r>
         <w:br/>
       </w:r>
       <w:r>
         <w:br/>
-        <w:t>Magyarázat:</w:t>
+      </w:r>
+      <w:proofErr w:type="spellStart"/>
+      <w:r>
+        <w:t>Magyarázat</w:t>
+      </w:r>
+      <w:proofErr w:type="spellEnd"/>
+      <w:r>
+        <w:t>:</w:t>
       </w:r>
       <w:r>
         <w:br/>
-        <w:t>A HTTP/3 nem TCP felett működik, hanem a QUIC protokollt használja UDP felett.</w:t>
+        <w:t xml:space="preserve">A HTTP/3 </w:t>
+      </w:r>
+      <w:proofErr w:type="spellStart"/>
+      <w:r>
+        <w:t>nem</w:t>
+      </w:r>
+      <w:proofErr w:type="spellEnd"/>
+      <w:r>
+        <w:t xml:space="preserve"> TCP </w:t>
+      </w:r>
+      <w:proofErr w:type="spellStart"/>
+      <w:r>
+        <w:t>felett</w:t>
+      </w:r>
+      <w:proofErr w:type="spellEnd"/>
+      <w:r>
+        <w:t xml:space="preserve"> </w:t>
+      </w:r>
+      <w:proofErr w:type="spellStart"/>
+      <w:r>
+        <w:t>működik</w:t>
+      </w:r>
+      <w:proofErr w:type="spellEnd"/>
+      <w:r>
+        <w:t xml:space="preserve">, </w:t>
+      </w:r>
+      <w:proofErr w:type="spellStart"/>
+      <w:r>
+        <w:t>hanem</w:t>
+      </w:r>
+      <w:proofErr w:type="spellEnd"/>
+      <w:r>
+        <w:t xml:space="preserve"> a </w:t>
+      </w:r>
+      <w:r>
+        <w:rPr>
+          <w:b/>
+          <w:bCs/>
+        </w:rPr>
+        <w:t>QUIC</w:t>
+      </w:r>
+      <w:r>
+        <w:t xml:space="preserve"> </w:t>
+      </w:r>
+      <w:proofErr w:type="spellStart"/>
+      <w:r>
+        <w:t>protokollt</w:t>
+      </w:r>
+      <w:proofErr w:type="spellEnd"/>
+      <w:r>
+        <w:t xml:space="preserve"> </w:t>
+      </w:r>
+      <w:proofErr w:type="spellStart"/>
+      <w:r>
+        <w:t>használja</w:t>
+      </w:r>
+      <w:proofErr w:type="spellEnd"/>
+      <w:r>
+        <w:t xml:space="preserve"> </w:t>
+      </w:r>
+      <w:r>
+        <w:rPr>
+          <w:b/>
+          <w:bCs/>
+        </w:rPr>
+        <w:t>UDP</w:t>
+      </w:r>
+      <w:r>
+        <w:t xml:space="preserve"> </w:t>
+      </w:r>
+      <w:proofErr w:type="spellStart"/>
+      <w:r>
+        <w:t>felett</w:t>
+      </w:r>
+      <w:proofErr w:type="spellEnd"/>
+      <w:r>
+        <w:t>.</w:t>
       </w:r>
     </w:p>
     <w:p>
@@ -481,106 +1913,635 @@
         <w:pStyle w:val="Heading2"/>
       </w:pPr>
       <w:r>
-        <w:t>5</w:t>
-      </w:r>
-      <w:r>
-        <w:t>. feladat – QUIC stream-ek megfigyelése</w:t>
-      </w:r>
-    </w:p>
-    <w:p>
-      <w:r>
-        <w:t xml:space="preserve">Cél: </w:t>
-      </w:r>
-      <w:r>
-        <w:t>A QUIC működési modelljének megértése</w:t>
-      </w:r>
-      <w:r>
-        <w:t>.</w:t>
-      </w:r>
-      <w:r>
-        <w:br/>
-      </w:r>
-      <w:r>
-        <w:br/>
-        <w:t xml:space="preserve">1. </w:t>
-      </w:r>
-      <w:r>
-        <w:t>Figyeld meg a QUIC csomag típusait, a kapcsolat felépítését.</w:t>
-      </w:r>
-      <w:r>
-        <w:br/>
-        <w:t xml:space="preserve">2. </w:t>
-      </w:r>
-      <w:r>
-        <w:t>Figyeld meg, hogy a forgalom</w:t>
-      </w:r>
-      <w:r>
-        <w:t xml:space="preserve"> a QUIC forgalom UDP kapcsolaton keresztül megy.</w:t>
-      </w:r>
-      <w:r>
-        <w:br/>
-      </w:r>
-      <w:r>
-        <w:t>3. QUIC kötelezően titkosított forgalom, streamID is titkosított</w:t>
-      </w:r>
-      <w:r>
-        <w:br/>
-      </w:r>
-      <w:r>
-        <w:t>4. Végpontok közötti logikai azonosítók: SCID, DCID</w:t>
-      </w:r>
-    </w:p>
-    <w:p>
-      <w:r>
-        <w:t>Magyarázat:</w:t>
-      </w:r>
-      <w:r>
-        <w:br/>
-        <w:t>Ez a legnagyobb különbség a HTTP/2 + TCP és a HTTP/3 + QUIC között: nincs transport-szintű head-of-line blocking.</w:t>
-      </w:r>
+        <w:t xml:space="preserve">5. </w:t>
+      </w:r>
+      <w:proofErr w:type="spellStart"/>
+      <w:r>
+        <w:t>feladat</w:t>
+      </w:r>
+      <w:proofErr w:type="spellEnd"/>
+      <w:r>
+        <w:t xml:space="preserve"> – QUIC stream-ek </w:t>
+      </w:r>
+      <w:proofErr w:type="spellStart"/>
+      <w:r>
+        <w:t>megfigyelése</w:t>
+      </w:r>
+      <w:proofErr w:type="spellEnd"/>
     </w:p>
     <w:p>
       <w:pPr>
-        <w:pStyle w:val="Heading2"/>
+        <w:spacing w:after="0"/>
       </w:pPr>
-      <w:r>
-        <w:t>6</w:t>
-      </w:r>
-      <w:r>
-        <w:t>. feladat – HTTP/2 vs HTTP/3 összehasonlítás</w:t>
+      <w:proofErr w:type="spellStart"/>
+      <w:r>
+        <w:t>Cél</w:t>
+      </w:r>
+      <w:proofErr w:type="spellEnd"/>
+      <w:r>
+        <w:t xml:space="preserve">: </w:t>
+      </w:r>
+      <w:r>
+        <w:t xml:space="preserve">A QUIC </w:t>
+      </w:r>
+      <w:proofErr w:type="spellStart"/>
+      <w:r>
+        <w:t>működési</w:t>
+      </w:r>
+      <w:proofErr w:type="spellEnd"/>
+      <w:r>
+        <w:t xml:space="preserve"> </w:t>
+      </w:r>
+      <w:proofErr w:type="spellStart"/>
+      <w:r>
+        <w:t>modelljének</w:t>
+      </w:r>
+      <w:proofErr w:type="spellEnd"/>
+      <w:r>
+        <w:t xml:space="preserve"> </w:t>
+      </w:r>
+      <w:proofErr w:type="spellStart"/>
+      <w:r>
+        <w:t>megértése</w:t>
+      </w:r>
+      <w:proofErr w:type="spellEnd"/>
+      <w:r>
+        <w:t>.</w:t>
+      </w:r>
+      <w:r>
+        <w:br/>
+      </w:r>
+      <w:r>
+        <w:br/>
+      </w:r>
+      <w:r>
+        <w:t xml:space="preserve">1. </w:t>
+      </w:r>
+      <w:proofErr w:type="spellStart"/>
+      <w:r>
+        <w:t>Figyeld</w:t>
+      </w:r>
+      <w:proofErr w:type="spellEnd"/>
+      <w:r>
+        <w:t xml:space="preserve"> meg a QUIC </w:t>
+      </w:r>
+      <w:proofErr w:type="spellStart"/>
+      <w:r>
+        <w:t>csomagtípusokat</w:t>
+      </w:r>
+      <w:proofErr w:type="spellEnd"/>
+      <w:r>
+        <w:t xml:space="preserve"> és a </w:t>
+      </w:r>
+      <w:proofErr w:type="spellStart"/>
+      <w:r>
+        <w:t>kapcsolat</w:t>
+      </w:r>
+      <w:proofErr w:type="spellEnd"/>
+      <w:r>
+        <w:t xml:space="preserve"> </w:t>
+      </w:r>
+      <w:proofErr w:type="spellStart"/>
+      <w:r>
+        <w:t>felépítésének</w:t>
+      </w:r>
+      <w:proofErr w:type="spellEnd"/>
+      <w:r>
+        <w:t xml:space="preserve"> </w:t>
+      </w:r>
+      <w:proofErr w:type="spellStart"/>
+      <w:r>
+        <w:t>lépéseit</w:t>
+      </w:r>
+      <w:proofErr w:type="spellEnd"/>
+      <w:r>
+        <w:t>.</w:t>
       </w:r>
     </w:p>
     <w:p>
-      <w:r>
-        <w:t>Cél: A két modern protokoll közti különbségek összefoglalása.</w:t>
+      <w:pPr>
+        <w:spacing w:after="0"/>
+      </w:pPr>
+      <w:r>
+        <w:t>2.</w:t>
+      </w:r>
+      <w:r>
+        <w:t xml:space="preserve">  </w:t>
+      </w:r>
+      <w:proofErr w:type="spellStart"/>
+      <w:r>
+        <w:t>Figyeld</w:t>
+      </w:r>
+      <w:proofErr w:type="spellEnd"/>
+      <w:r>
+        <w:t xml:space="preserve"> meg, </w:t>
+      </w:r>
+      <w:proofErr w:type="spellStart"/>
+      <w:r>
+        <w:t>hogy</w:t>
+      </w:r>
+      <w:proofErr w:type="spellEnd"/>
+      <w:r>
+        <w:t xml:space="preserve"> a QUIC </w:t>
+      </w:r>
+      <w:proofErr w:type="spellStart"/>
+      <w:r>
+        <w:t>forgalom</w:t>
+      </w:r>
+      <w:proofErr w:type="spellEnd"/>
+      <w:r>
+        <w:t xml:space="preserve"> </w:t>
+      </w:r>
+      <w:r>
+        <w:rPr>
+          <w:b/>
+          <w:bCs/>
+        </w:rPr>
+        <w:t xml:space="preserve">UDP </w:t>
+      </w:r>
+      <w:proofErr w:type="spellStart"/>
+      <w:r>
+        <w:rPr>
+          <w:b/>
+          <w:bCs/>
+        </w:rPr>
+        <w:t>felett</w:t>
+      </w:r>
+      <w:proofErr w:type="spellEnd"/>
+      <w:r>
+        <w:t xml:space="preserve"> </w:t>
+      </w:r>
+      <w:proofErr w:type="spellStart"/>
+      <w:r>
+        <w:t>zajlik</w:t>
+      </w:r>
+      <w:proofErr w:type="spellEnd"/>
+      <w:r>
+        <w:t xml:space="preserve">, TCP </w:t>
+      </w:r>
+      <w:proofErr w:type="spellStart"/>
+      <w:r>
+        <w:t>kapcsolat</w:t>
+      </w:r>
+      <w:proofErr w:type="spellEnd"/>
+      <w:r>
+        <w:t xml:space="preserve"> és TCP handshake </w:t>
+      </w:r>
+      <w:proofErr w:type="spellStart"/>
+      <w:r>
+        <w:t>nélkül</w:t>
+      </w:r>
+      <w:proofErr w:type="spellEnd"/>
+      <w:r>
+        <w:t>.</w:t>
+      </w:r>
+    </w:p>
+    <w:p>
+      <w:pPr>
+        <w:spacing w:after="0"/>
+      </w:pPr>
+      <w:r>
+        <w:t>3.</w:t>
+      </w:r>
+      <w:r>
+        <w:t xml:space="preserve">  </w:t>
+      </w:r>
+      <w:proofErr w:type="spellStart"/>
+      <w:r>
+        <w:t>Figyeld</w:t>
+      </w:r>
+      <w:proofErr w:type="spellEnd"/>
+      <w:r>
+        <w:t xml:space="preserve"> meg, </w:t>
+      </w:r>
+      <w:proofErr w:type="spellStart"/>
+      <w:r>
+        <w:t>hogy</w:t>
+      </w:r>
+      <w:proofErr w:type="spellEnd"/>
+      <w:r>
+        <w:t xml:space="preserve"> a QUIC </w:t>
+      </w:r>
+      <w:proofErr w:type="spellStart"/>
+      <w:r>
+        <w:t>forgalom</w:t>
+      </w:r>
+      <w:proofErr w:type="spellEnd"/>
+      <w:r>
+        <w:t xml:space="preserve"> </w:t>
+      </w:r>
+      <w:proofErr w:type="spellStart"/>
+      <w:r>
+        <w:rPr>
+          <w:b/>
+          <w:bCs/>
+        </w:rPr>
+        <w:t>kötelezően</w:t>
+      </w:r>
+      <w:proofErr w:type="spellEnd"/>
+      <w:r>
+        <w:rPr>
+          <w:b/>
+          <w:bCs/>
+        </w:rPr>
+        <w:t xml:space="preserve"> </w:t>
+      </w:r>
+      <w:proofErr w:type="spellStart"/>
+      <w:r>
+        <w:rPr>
+          <w:b/>
+          <w:bCs/>
+        </w:rPr>
+        <w:t>titkosított</w:t>
+      </w:r>
+      <w:proofErr w:type="spellEnd"/>
+      <w:r>
+        <w:t xml:space="preserve">, a </w:t>
+      </w:r>
+      <w:proofErr w:type="spellStart"/>
+      <w:r>
+        <w:t>belső</w:t>
+      </w:r>
+      <w:proofErr w:type="spellEnd"/>
+      <w:r>
+        <w:t xml:space="preserve"> stream-ek és stream </w:t>
+      </w:r>
+      <w:proofErr w:type="spellStart"/>
+      <w:r>
+        <w:t>azonosítók</w:t>
+      </w:r>
+      <w:proofErr w:type="spellEnd"/>
+      <w:r>
+        <w:t xml:space="preserve"> (stream ID-k) </w:t>
+      </w:r>
+      <w:proofErr w:type="spellStart"/>
+      <w:r>
+        <w:t>nem</w:t>
+      </w:r>
+      <w:proofErr w:type="spellEnd"/>
+      <w:r>
+        <w:t xml:space="preserve"> </w:t>
+      </w:r>
+      <w:proofErr w:type="spellStart"/>
+      <w:r>
+        <w:t>láthatók</w:t>
+      </w:r>
+      <w:proofErr w:type="spellEnd"/>
+      <w:r>
+        <w:t xml:space="preserve"> </w:t>
+      </w:r>
+      <w:proofErr w:type="spellStart"/>
+      <w:r>
+        <w:t>visszafejtés</w:t>
+      </w:r>
+      <w:proofErr w:type="spellEnd"/>
+      <w:r>
+        <w:t xml:space="preserve"> </w:t>
+      </w:r>
+      <w:proofErr w:type="spellStart"/>
+      <w:r>
+        <w:t>nélkül</w:t>
+      </w:r>
+      <w:proofErr w:type="spellEnd"/>
+      <w:r>
+        <w:t>.</w:t>
+      </w:r>
+    </w:p>
+    <w:p>
+      <w:pPr>
+        <w:spacing w:after="0"/>
+      </w:pPr>
+      <w:r>
+        <w:t>4.</w:t>
+      </w:r>
+      <w:r>
+        <w:t xml:space="preserve">  </w:t>
+      </w:r>
+      <w:proofErr w:type="spellStart"/>
+      <w:r>
+        <w:t>Figyeld</w:t>
+      </w:r>
+      <w:proofErr w:type="spellEnd"/>
+      <w:r>
+        <w:t xml:space="preserve"> meg, </w:t>
+      </w:r>
+      <w:proofErr w:type="spellStart"/>
+      <w:r>
+        <w:t>hogy</w:t>
+      </w:r>
+      <w:proofErr w:type="spellEnd"/>
+      <w:r>
+        <w:t xml:space="preserve"> </w:t>
+      </w:r>
+      <w:proofErr w:type="spellStart"/>
+      <w:r>
+        <w:t>nincs</w:t>
+      </w:r>
+      <w:proofErr w:type="spellEnd"/>
+      <w:r>
+        <w:t xml:space="preserve"> </w:t>
+      </w:r>
+      <w:proofErr w:type="spellStart"/>
+      <w:r>
+        <w:t>különálló</w:t>
+      </w:r>
+      <w:proofErr w:type="spellEnd"/>
+      <w:r>
+        <w:t xml:space="preserve"> TLS </w:t>
+      </w:r>
+      <w:proofErr w:type="spellStart"/>
+      <w:r>
+        <w:t>kapcsolatfelépítés</w:t>
+      </w:r>
+      <w:proofErr w:type="spellEnd"/>
+      <w:r>
+        <w:t xml:space="preserve">; </w:t>
+      </w:r>
+      <w:proofErr w:type="spellStart"/>
+      <w:r>
+        <w:t>ez</w:t>
+      </w:r>
+      <w:proofErr w:type="spellEnd"/>
+      <w:r>
+        <w:t xml:space="preserve"> </w:t>
+      </w:r>
+      <w:r>
+        <w:t xml:space="preserve">a </w:t>
+      </w:r>
+      <w:r>
+        <w:t xml:space="preserve">QUIC </w:t>
+      </w:r>
+      <w:proofErr w:type="spellStart"/>
+      <w:r>
+        <w:t>protokoll</w:t>
+      </w:r>
+      <w:proofErr w:type="spellEnd"/>
+      <w:r>
+        <w:t xml:space="preserve"> </w:t>
+      </w:r>
+      <w:proofErr w:type="spellStart"/>
+      <w:r>
+        <w:t>része</w:t>
+      </w:r>
+      <w:proofErr w:type="spellEnd"/>
+      <w:r>
+        <w:t>.</w:t>
+      </w:r>
+    </w:p>
+    <w:p>
+      <w:pPr>
+        <w:spacing w:after="0"/>
+      </w:pPr>
+      <w:r>
+        <w:t>5.</w:t>
+      </w:r>
+      <w:r>
+        <w:t xml:space="preserve">  </w:t>
+      </w:r>
+      <w:proofErr w:type="spellStart"/>
+      <w:r>
+        <w:t>Figyeld</w:t>
+      </w:r>
+      <w:proofErr w:type="spellEnd"/>
+      <w:r>
+        <w:t xml:space="preserve"> meg a </w:t>
+      </w:r>
+      <w:proofErr w:type="spellStart"/>
+      <w:r>
+        <w:t>kapcsolat</w:t>
+      </w:r>
+      <w:proofErr w:type="spellEnd"/>
+      <w:r>
+        <w:t xml:space="preserve"> </w:t>
+      </w:r>
+      <w:proofErr w:type="spellStart"/>
+      <w:r>
+        <w:t>végpontjai</w:t>
+      </w:r>
+      <w:proofErr w:type="spellEnd"/>
+      <w:r>
+        <w:t xml:space="preserve"> </w:t>
+      </w:r>
+      <w:proofErr w:type="spellStart"/>
+      <w:r>
+        <w:t>által</w:t>
+      </w:r>
+      <w:proofErr w:type="spellEnd"/>
+      <w:r>
+        <w:t xml:space="preserve"> </w:t>
+      </w:r>
+      <w:proofErr w:type="spellStart"/>
+      <w:r>
+        <w:t>használt</w:t>
+      </w:r>
+      <w:proofErr w:type="spellEnd"/>
+      <w:r>
+        <w:t xml:space="preserve"> </w:t>
+      </w:r>
+      <w:proofErr w:type="spellStart"/>
+      <w:r>
+        <w:t>logikai</w:t>
+      </w:r>
+      <w:proofErr w:type="spellEnd"/>
+      <w:r>
+        <w:t xml:space="preserve"> </w:t>
+      </w:r>
+      <w:proofErr w:type="spellStart"/>
+      <w:r>
+        <w:t>azonosítókat</w:t>
+      </w:r>
+      <w:proofErr w:type="spellEnd"/>
+      <w:r>
+        <w:t xml:space="preserve">: </w:t>
+      </w:r>
+      <w:r>
+        <w:rPr>
+          <w:b/>
+          <w:bCs/>
+        </w:rPr>
+        <w:t>SCID</w:t>
+      </w:r>
+      <w:r>
+        <w:t xml:space="preserve"> és </w:t>
+      </w:r>
+      <w:r>
+        <w:rPr>
+          <w:b/>
+          <w:bCs/>
+        </w:rPr>
+        <w:t>DCID</w:t>
+      </w:r>
+      <w:r>
+        <w:t>.</w:t>
+      </w:r>
+    </w:p>
+    <w:p>
+      <w:pPr>
+        <w:spacing w:after="0"/>
+      </w:pPr>
+    </w:p>
+    <w:p>
+      <w:proofErr w:type="spellStart"/>
+      <w:r>
+        <w:t>Magyarázat</w:t>
+      </w:r>
+      <w:proofErr w:type="spellEnd"/>
+      <w:r>
+        <w:t>:</w:t>
       </w:r>
       <w:r>
         <w:br/>
       </w:r>
       <w:r>
-        <w:br/>
-        <w:t>Kérdések:</w:t>
-      </w:r>
-      <w:r>
-        <w:br/>
-        <w:t>- Melyik használ TCP-t?</w:t>
-      </w:r>
-      <w:r>
-        <w:br/>
-        <w:t>- Melyik működik UDP felett?</w:t>
-      </w:r>
-      <w:r>
-        <w:br/>
-        <w:t>- Hol jelenik meg HOL blocking?</w:t>
-      </w:r>
-      <w:r>
-        <w:br/>
-        <w:t>- Melyik alkalmasabb mobil hálózatra?</w:t>
-      </w:r>
-      <w:r>
-        <w:br/>
+        <w:t xml:space="preserve">Ez a HTTP/3 + QUIC </w:t>
+      </w:r>
+      <w:proofErr w:type="spellStart"/>
+      <w:r>
+        <w:t>egyik</w:t>
+      </w:r>
+      <w:proofErr w:type="spellEnd"/>
+      <w:r>
+        <w:t xml:space="preserve"> </w:t>
+      </w:r>
+      <w:proofErr w:type="spellStart"/>
+      <w:r>
+        <w:t>legfontosabb</w:t>
+      </w:r>
+      <w:proofErr w:type="spellEnd"/>
+      <w:r>
+        <w:t xml:space="preserve"> </w:t>
+      </w:r>
+      <w:proofErr w:type="spellStart"/>
+      <w:r>
+        <w:t>tulajdonsága</w:t>
+      </w:r>
+      <w:proofErr w:type="spellEnd"/>
+      <w:r>
+        <w:t xml:space="preserve"> a HTTP/2 + TCP-</w:t>
+      </w:r>
+      <w:proofErr w:type="spellStart"/>
+      <w:r>
+        <w:t>hez</w:t>
+      </w:r>
+      <w:proofErr w:type="spellEnd"/>
+      <w:r>
+        <w:t xml:space="preserve"> </w:t>
+      </w:r>
+      <w:proofErr w:type="spellStart"/>
+      <w:r>
+        <w:t>képest</w:t>
+      </w:r>
+      <w:proofErr w:type="spellEnd"/>
+      <w:r>
+        <w:t>:</w:t>
+      </w:r>
+      <w:r>
+        <w:t xml:space="preserve"> A </w:t>
+      </w:r>
+      <w:r>
+        <w:t>QUIC stream</w:t>
+      </w:r>
+      <w:r>
+        <w:t xml:space="preserve"> </w:t>
+      </w:r>
+      <w:proofErr w:type="spellStart"/>
+      <w:r>
+        <w:t>alapú</w:t>
+      </w:r>
+      <w:proofErr w:type="spellEnd"/>
+      <w:r>
+        <w:t xml:space="preserve"> </w:t>
+      </w:r>
+      <w:proofErr w:type="spellStart"/>
+      <w:r>
+        <w:t>működése</w:t>
+      </w:r>
+      <w:proofErr w:type="spellEnd"/>
+      <w:r>
+        <w:t xml:space="preserve"> </w:t>
+      </w:r>
+      <w:proofErr w:type="spellStart"/>
+      <w:r>
+        <w:t>miatt</w:t>
+      </w:r>
+      <w:proofErr w:type="spellEnd"/>
+      <w:r>
+        <w:t xml:space="preserve"> </w:t>
+      </w:r>
+      <w:proofErr w:type="spellStart"/>
+      <w:r>
+        <w:t>nem</w:t>
+      </w:r>
+      <w:proofErr w:type="spellEnd"/>
+      <w:r>
+        <w:t xml:space="preserve"> </w:t>
+      </w:r>
+      <w:proofErr w:type="spellStart"/>
+      <w:r>
+        <w:t>jelentkezik</w:t>
+      </w:r>
+      <w:proofErr w:type="spellEnd"/>
+      <w:r>
+        <w:t xml:space="preserve"> transport-</w:t>
+      </w:r>
+      <w:proofErr w:type="spellStart"/>
+      <w:r>
+        <w:t>szintű</w:t>
+      </w:r>
+      <w:proofErr w:type="spellEnd"/>
+      <w:r>
+        <w:t xml:space="preserve"> head-of-line blocking, </w:t>
+      </w:r>
+      <w:proofErr w:type="spellStart"/>
+      <w:r>
+        <w:t>egy</w:t>
+      </w:r>
+      <w:proofErr w:type="spellEnd"/>
+      <w:r>
+        <w:t xml:space="preserve"> </w:t>
+      </w:r>
+      <w:proofErr w:type="spellStart"/>
+      <w:r>
+        <w:t>adatfolyam</w:t>
+      </w:r>
+      <w:proofErr w:type="spellEnd"/>
+      <w:r>
+        <w:t xml:space="preserve"> </w:t>
+      </w:r>
+      <w:proofErr w:type="spellStart"/>
+      <w:r>
+        <w:t>problémája</w:t>
+      </w:r>
+      <w:proofErr w:type="spellEnd"/>
+      <w:r>
+        <w:t xml:space="preserve"> </w:t>
+      </w:r>
+      <w:proofErr w:type="spellStart"/>
+      <w:r>
+        <w:t>nem</w:t>
+      </w:r>
+      <w:proofErr w:type="spellEnd"/>
+      <w:r>
+        <w:t xml:space="preserve"> </w:t>
+      </w:r>
+      <w:proofErr w:type="spellStart"/>
+      <w:r>
+        <w:t>blokkolja</w:t>
+      </w:r>
+      <w:proofErr w:type="spellEnd"/>
+      <w:r>
+        <w:t xml:space="preserve"> a </w:t>
+      </w:r>
+      <w:proofErr w:type="spellStart"/>
+      <w:r>
+        <w:t>többit</w:t>
+      </w:r>
+      <w:proofErr w:type="spellEnd"/>
+      <w:r>
+        <w:t>.</w:t>
       </w:r>
     </w:p>
+    <w:p/>
     <w:sectPr>
       <w:pgSz w:w="12240" w:h="15840"/>
       <w:pgMar w:top="993" w:right="1800" w:bottom="851" w:left="1800" w:header="720" w:footer="720" w:gutter="0"/>

</xml_diff>